<commit_message>
añadido doc de planificacion individual del estudiante 3
</commit_message>
<xml_diff>
--- a/reports/student3/05 Requirements - Student #3.docx
+++ b/reports/student3/05 Requirements - Student #3.docx
@@ -333,14 +333,12 @@
                   </w:rPr>
                   <w:t xml:space="preserve"> </w:t>
                 </w:r>
-                <w:proofErr w:type="spellStart"/>
                 <w:r>
                   <w:rPr>
                     <w:rFonts w:asciiTheme="majorHAnsi" w:hAnsiTheme="majorHAnsi" w:cstheme="majorHAnsi"/>
                   </w:rPr>
                   <w:t>karyouben</w:t>
                 </w:r>
-                <w:proofErr w:type="spellEnd"/>
                 <w:r>
                   <w:rPr>
                     <w:rFonts w:asciiTheme="majorHAnsi" w:hAnsiTheme="majorHAnsi" w:cstheme="majorHAnsi"/>
@@ -404,16 +402,8 @@
                   <w:rPr>
                     <w:rFonts w:asciiTheme="majorHAnsi" w:hAnsiTheme="majorHAnsi" w:cstheme="majorHAnsi"/>
                   </w:rPr>
-                  <w:t xml:space="preserve">Youssafi </w:t>
+                  <w:t>Youssafi Benichikh</w:t>
                 </w:r>
-                <w:proofErr w:type="spellStart"/>
-                <w:r>
-                  <w:rPr>
-                    <w:rFonts w:asciiTheme="majorHAnsi" w:hAnsiTheme="majorHAnsi" w:cstheme="majorHAnsi"/>
-                  </w:rPr>
-                  <w:t>Benichikh</w:t>
-                </w:r>
-                <w:proofErr w:type="spellEnd"/>
                 <w:r>
                   <w:rPr>
                     <w:rFonts w:asciiTheme="majorHAnsi" w:hAnsiTheme="majorHAnsi" w:cstheme="majorHAnsi"/>
@@ -584,7 +574,6 @@
                   </w:rPr>
                   <w:t xml:space="preserve"> </w:t>
                 </w:r>
-                <w:proofErr w:type="spellStart"/>
                 <w:r>
                   <w:rPr>
                     <w:rFonts w:asciiTheme="majorHAnsi" w:hAnsiTheme="majorHAnsi" w:cstheme="majorHAnsi"/>
@@ -592,7 +581,6 @@
                   </w:rPr>
                   <w:t>febrero</w:t>
                 </w:r>
-                <w:proofErr w:type="spellEnd"/>
                 <w:r>
                   <w:rPr>
                     <w:rFonts w:asciiTheme="majorHAnsi" w:hAnsiTheme="majorHAnsi" w:cstheme="majorHAnsi"/>
@@ -3002,7 +2990,19 @@
             <w:rPr>
               <w:rFonts w:asciiTheme="majorHAnsi" w:hAnsiTheme="majorHAnsi" w:cstheme="majorHAnsi"/>
             </w:rPr>
-            <w:t xml:space="preserve">    </w:t>
+            <w:t xml:space="preserve"> </w:t>
+          </w:r>
+          <w:r>
+            <w:rPr>
+              <w:rFonts w:asciiTheme="majorHAnsi" w:hAnsiTheme="majorHAnsi" w:cstheme="majorHAnsi"/>
+            </w:rPr>
+            <w:t xml:space="preserve">x </w:t>
+          </w:r>
+          <w:r>
+            <w:rPr>
+              <w:rFonts w:asciiTheme="majorHAnsi" w:hAnsiTheme="majorHAnsi" w:cstheme="majorHAnsi"/>
+            </w:rPr>
+            <w:t xml:space="preserve"> </w:t>
           </w:r>
         </w:sdtContent>
       </w:sdt>
@@ -6353,6 +6353,7 @@
   </w:compat>
   <w:rsids>
     <w:rsidRoot w:val="00BC2E03"/>
+    <w:rsid w:val="00116D81"/>
     <w:rsid w:val="00413FF2"/>
     <w:rsid w:val="00BC2E03"/>
     <w:rsid w:val="00F2642E"/>

</xml_diff>

<commit_message>
añadido todos los mandatorys del student#3
</commit_message>
<xml_diff>
--- a/reports/student3/05 Requirements - Student #3.docx
+++ b/reports/student3/05 Requirements - Student #3.docx
@@ -89,7 +89,6 @@
               </w:rPr>
               <w:tab/>
             </w:r>
-            <w:permStart w:id="1634274690" w:edGrp="everyone"/>
             <w:sdt>
               <w:sdtPr>
                 <w:rPr>
@@ -119,7 +118,6 @@
                 </w:r>
               </w:sdtContent>
             </w:sdt>
-            <w:permEnd w:id="1634274690"/>
           </w:p>
         </w:tc>
       </w:tr>
@@ -161,7 +159,6 @@
               </w:rPr>
               <w:tab/>
             </w:r>
-            <w:permStart w:id="2105816050" w:edGrp="everyone"/>
             <w:sdt>
               <w:sdtPr>
                 <w:rPr>
@@ -191,7 +188,6 @@
                 </w:r>
               </w:sdtContent>
             </w:sdt>
-            <w:permEnd w:id="2105816050"/>
           </w:p>
         </w:tc>
       </w:tr>
@@ -250,7 +246,6 @@
               </w:rPr>
               <w:tab/>
             </w:r>
-            <w:permStart w:id="1970213017" w:edGrp="everyone"/>
             <w:sdt>
               <w:sdtPr>
                 <w:rPr>
@@ -281,7 +276,6 @@
               </w:sdtContent>
             </w:sdt>
           </w:p>
-          <w:permEnd w:id="1970213017"/>
           <w:p>
             <w:pPr>
               <w:pStyle w:val="Sinespaciado"/>
@@ -311,7 +305,6 @@
               </w:rPr>
               <w:tab/>
             </w:r>
-            <w:permStart w:id="792133665" w:edGrp="everyone"/>
             <w:sdt>
               <w:sdtPr>
                 <w:rPr>
@@ -333,12 +326,14 @@
                   </w:rPr>
                   <w:t xml:space="preserve"> </w:t>
                 </w:r>
+                <w:proofErr w:type="spellStart"/>
                 <w:r>
                   <w:rPr>
                     <w:rFonts w:asciiTheme="majorHAnsi" w:hAnsiTheme="majorHAnsi" w:cstheme="majorHAnsi"/>
                   </w:rPr>
                   <w:t>karyouben</w:t>
                 </w:r>
+                <w:proofErr w:type="spellEnd"/>
                 <w:r>
                   <w:rPr>
                     <w:rFonts w:asciiTheme="majorHAnsi" w:hAnsiTheme="majorHAnsi" w:cstheme="majorHAnsi"/>
@@ -347,7 +342,6 @@
                 </w:r>
               </w:sdtContent>
             </w:sdt>
-            <w:permEnd w:id="792133665"/>
           </w:p>
           <w:p>
             <w:pPr>
@@ -376,7 +370,6 @@
               </w:rPr>
               <w:tab/>
             </w:r>
-            <w:permStart w:id="2114720568" w:edGrp="everyone"/>
             <w:sdt>
               <w:sdtPr>
                 <w:rPr>
@@ -402,8 +395,16 @@
                   <w:rPr>
                     <w:rFonts w:asciiTheme="majorHAnsi" w:hAnsiTheme="majorHAnsi" w:cstheme="majorHAnsi"/>
                   </w:rPr>
-                  <w:t>Youssafi Benichikh</w:t>
+                  <w:t xml:space="preserve">Youssafi </w:t>
                 </w:r>
+                <w:proofErr w:type="spellStart"/>
+                <w:r>
+                  <w:rPr>
+                    <w:rFonts w:asciiTheme="majorHAnsi" w:hAnsiTheme="majorHAnsi" w:cstheme="majorHAnsi"/>
+                  </w:rPr>
+                  <w:t>Benichikh</w:t>
+                </w:r>
+                <w:proofErr w:type="spellEnd"/>
                 <w:r>
                   <w:rPr>
                     <w:rFonts w:asciiTheme="majorHAnsi" w:hAnsiTheme="majorHAnsi" w:cstheme="majorHAnsi"/>
@@ -425,7 +426,6 @@
               </w:sdtContent>
             </w:sdt>
           </w:p>
-          <w:permEnd w:id="2114720568"/>
           <w:p>
             <w:pPr>
               <w:pStyle w:val="Sinespaciado"/>
@@ -453,7 +453,6 @@
               </w:rPr>
               <w:tab/>
             </w:r>
-            <w:permStart w:id="243165354" w:edGrp="everyone"/>
             <w:sdt>
               <w:sdtPr>
                 <w:rPr>
@@ -488,7 +487,6 @@
                 </w:r>
               </w:sdtContent>
             </w:sdt>
-            <w:permEnd w:id="243165354"/>
           </w:p>
         </w:tc>
       </w:tr>
@@ -536,7 +534,6 @@
               </w:rPr>
               <w:tab/>
             </w:r>
-            <w:permStart w:id="1144400633" w:edGrp="everyone"/>
             <w:sdt>
               <w:sdtPr>
                 <w:rPr>
@@ -574,6 +571,7 @@
                   </w:rPr>
                   <w:t xml:space="preserve"> </w:t>
                 </w:r>
+                <w:proofErr w:type="spellStart"/>
                 <w:r>
                   <w:rPr>
                     <w:rFonts w:asciiTheme="majorHAnsi" w:hAnsiTheme="majorHAnsi" w:cstheme="majorHAnsi"/>
@@ -581,6 +579,7 @@
                   </w:rPr>
                   <w:t>febrero</w:t>
                 </w:r>
+                <w:proofErr w:type="spellEnd"/>
                 <w:r>
                   <w:rPr>
                     <w:rFonts w:asciiTheme="majorHAnsi" w:hAnsiTheme="majorHAnsi" w:cstheme="majorHAnsi"/>
@@ -618,7 +617,6 @@
                 </w:r>
               </w:sdtContent>
             </w:sdt>
-            <w:permEnd w:id="1144400633"/>
           </w:p>
         </w:tc>
       </w:tr>
@@ -635,7 +633,6 @@
         <w:rPr>
           <w:rFonts w:cstheme="majorHAnsi"/>
         </w:rPr>
-        <w:lastRenderedPageBreak/>
         <w:t>MANDATORY Deliverable D01: introduction</w:t>
       </w:r>
     </w:p>
@@ -841,7 +838,6 @@
         <w:t>” denotes your name/s.</w:t>
       </w:r>
     </w:p>
-    <w:permStart w:id="692261215" w:edGrp="everyone"/>
     <w:p>
       <w:pPr>
         <w:pStyle w:val="Verdict"/>
@@ -888,14 +884,7 @@
         <w:rPr>
           <w:rFonts w:asciiTheme="majorHAnsi" w:hAnsiTheme="majorHAnsi" w:cstheme="majorHAnsi"/>
         </w:rPr>
-        <w:t xml:space="preserve"> </w:t>
-      </w:r>
-      <w:permEnd w:id="692261215"/>
-      <w:r>
-        <w:rPr>
-          <w:rFonts w:asciiTheme="majorHAnsi" w:hAnsiTheme="majorHAnsi" w:cstheme="majorHAnsi"/>
-        </w:rPr>
-        <w:t xml:space="preserve">   </w:t>
+        <w:t xml:space="preserve">    </w:t>
       </w:r>
     </w:p>
     <w:p>
@@ -1047,7 +1036,6 @@
         <w:rPr>
           <w:rFonts w:cstheme="majorHAnsi"/>
         </w:rPr>
-        <w:lastRenderedPageBreak/>
         <w:t xml:space="preserve">MANDATORY </w:t>
       </w:r>
       <w:r>
@@ -1214,7 +1202,6 @@
         <w:t>.</w:t>
       </w:r>
     </w:p>
-    <w:permStart w:id="522987362" w:edGrp="everyone"/>
     <w:p>
       <w:pPr>
         <w:pStyle w:val="Gradercomments"/>
@@ -1241,11 +1228,22 @@
             <w:rPr>
               <w:rFonts w:asciiTheme="majorHAnsi" w:hAnsiTheme="majorHAnsi" w:cstheme="majorHAnsi"/>
             </w:rPr>
-            <w:t xml:space="preserve">    </w:t>
+            <w:t xml:space="preserve"> </w:t>
+          </w:r>
+          <w:r>
+            <w:rPr>
+              <w:rFonts w:asciiTheme="majorHAnsi" w:hAnsiTheme="majorHAnsi" w:cstheme="majorHAnsi"/>
+            </w:rPr>
+            <w:t>x</w:t>
+          </w:r>
+          <w:r>
+            <w:rPr>
+              <w:rFonts w:asciiTheme="majorHAnsi" w:hAnsiTheme="majorHAnsi" w:cstheme="majorHAnsi"/>
+            </w:rPr>
+            <w:t xml:space="preserve">  </w:t>
           </w:r>
         </w:sdtContent>
       </w:sdt>
-      <w:permEnd w:id="522987362"/>
       <w:r>
         <w:rPr>
           <w:rFonts w:asciiTheme="majorHAnsi" w:hAnsiTheme="majorHAnsi" w:cstheme="majorHAnsi"/>
@@ -1393,7 +1391,6 @@
         <w:t xml:space="preserve"> with further information.</w:t>
       </w:r>
     </w:p>
-    <w:permStart w:id="525142647" w:edGrp="everyone"/>
     <w:p>
       <w:pPr>
         <w:pStyle w:val="Verdict"/>
@@ -1420,11 +1417,22 @@
             <w:rPr>
               <w:rFonts w:asciiTheme="majorHAnsi" w:hAnsiTheme="majorHAnsi" w:cstheme="majorHAnsi"/>
             </w:rPr>
-            <w:t xml:space="preserve">    </w:t>
+            <w:t xml:space="preserve"> </w:t>
+          </w:r>
+          <w:r>
+            <w:rPr>
+              <w:rFonts w:asciiTheme="majorHAnsi" w:hAnsiTheme="majorHAnsi" w:cstheme="majorHAnsi"/>
+            </w:rPr>
+            <w:t>x</w:t>
+          </w:r>
+          <w:r>
+            <w:rPr>
+              <w:rFonts w:asciiTheme="majorHAnsi" w:hAnsiTheme="majorHAnsi" w:cstheme="majorHAnsi"/>
+            </w:rPr>
+            <w:t xml:space="preserve">  </w:t>
           </w:r>
         </w:sdtContent>
       </w:sdt>
-      <w:permEnd w:id="525142647"/>
       <w:r>
         <w:rPr>
           <w:rFonts w:asciiTheme="majorHAnsi" w:hAnsiTheme="majorHAnsi" w:cstheme="majorHAnsi"/>
@@ -1544,7 +1552,6 @@
         <w:t>.</w:t>
       </w:r>
     </w:p>
-    <w:permStart w:id="1023675477" w:edGrp="everyone"/>
     <w:p>
       <w:pPr>
         <w:pStyle w:val="Verdict"/>
@@ -1570,11 +1577,22 @@
             <w:rPr>
               <w:rFonts w:asciiTheme="majorHAnsi" w:hAnsiTheme="majorHAnsi" w:cstheme="majorHAnsi"/>
             </w:rPr>
-            <w:t xml:space="preserve">    </w:t>
+            <w:t xml:space="preserve"> </w:t>
+          </w:r>
+          <w:r>
+            <w:rPr>
+              <w:rFonts w:asciiTheme="majorHAnsi" w:hAnsiTheme="majorHAnsi" w:cstheme="majorHAnsi"/>
+            </w:rPr>
+            <w:t>x</w:t>
+          </w:r>
+          <w:r>
+            <w:rPr>
+              <w:rFonts w:asciiTheme="majorHAnsi" w:hAnsiTheme="majorHAnsi" w:cstheme="majorHAnsi"/>
+            </w:rPr>
+            <w:t xml:space="preserve">  </w:t>
           </w:r>
         </w:sdtContent>
       </w:sdt>
-      <w:permEnd w:id="1023675477"/>
       <w:r>
         <w:rPr>
           <w:rFonts w:asciiTheme="majorHAnsi" w:hAnsiTheme="majorHAnsi" w:cstheme="majorHAnsi"/>
@@ -1712,7 +1730,6 @@
         <w:t xml:space="preserve">”. </w:t>
       </w:r>
     </w:p>
-    <w:permStart w:id="667842675" w:edGrp="everyone"/>
     <w:p>
       <w:pPr>
         <w:pStyle w:val="Verdict"/>
@@ -1739,11 +1756,22 @@
             <w:rPr>
               <w:rFonts w:asciiTheme="majorHAnsi" w:hAnsiTheme="majorHAnsi" w:cstheme="majorHAnsi"/>
             </w:rPr>
-            <w:t xml:space="preserve">    </w:t>
+            <w:t xml:space="preserve"> </w:t>
+          </w:r>
+          <w:r>
+            <w:rPr>
+              <w:rFonts w:asciiTheme="majorHAnsi" w:hAnsiTheme="majorHAnsi" w:cstheme="majorHAnsi"/>
+            </w:rPr>
+            <w:t>x</w:t>
+          </w:r>
+          <w:r>
+            <w:rPr>
+              <w:rFonts w:asciiTheme="majorHAnsi" w:hAnsiTheme="majorHAnsi" w:cstheme="majorHAnsi"/>
+            </w:rPr>
+            <w:t xml:space="preserve">  </w:t>
           </w:r>
         </w:sdtContent>
       </w:sdt>
-      <w:permEnd w:id="667842675"/>
     </w:p>
     <w:p>
       <w:pPr>
@@ -1793,7 +1821,6 @@
         <w:rPr>
           <w:rFonts w:cstheme="majorHAnsi"/>
         </w:rPr>
-        <w:lastRenderedPageBreak/>
         <w:t>MANDATORY Deliverable D03: implementing features</w:t>
       </w:r>
     </w:p>
@@ -2021,7 +2048,6 @@
         <w:t>.</w:t>
       </w:r>
     </w:p>
-    <w:permStart w:id="1566718054" w:edGrp="everyone"/>
     <w:p>
       <w:pPr>
         <w:pStyle w:val="Verdict"/>
@@ -2052,7 +2078,6 @@
           </w:r>
         </w:sdtContent>
       </w:sdt>
-      <w:permEnd w:id="1566718054"/>
       <w:r>
         <w:rPr>
           <w:rFonts w:asciiTheme="majorHAnsi" w:hAnsiTheme="majorHAnsi" w:cstheme="majorHAnsi"/>
@@ -2256,7 +2281,6 @@
         <w:t xml:space="preserve"> as long as it is not published.</w:t>
       </w:r>
     </w:p>
-    <w:permStart w:id="1178087718" w:edGrp="everyone"/>
     <w:p>
       <w:pPr>
         <w:pStyle w:val="Verdict"/>
@@ -2287,7 +2311,6 @@
           </w:r>
         </w:sdtContent>
       </w:sdt>
-      <w:permEnd w:id="1178087718"/>
       <w:r>
         <w:rPr>
           <w:rFonts w:asciiTheme="majorHAnsi" w:hAnsiTheme="majorHAnsi" w:cstheme="majorHAnsi"/>
@@ -2365,7 +2388,6 @@
         <w:t>dashboards.</w:t>
       </w:r>
     </w:p>
-    <w:permStart w:id="313598511" w:edGrp="everyone"/>
     <w:p>
       <w:pPr>
         <w:pStyle w:val="Gradercomments"/>
@@ -2399,7 +2421,6 @@
           </w:r>
         </w:sdtContent>
       </w:sdt>
-      <w:permEnd w:id="313598511"/>
       <w:r>
         <w:rPr>
           <w:rFonts w:asciiTheme="majorHAnsi" w:hAnsiTheme="majorHAnsi" w:cstheme="majorHAnsi"/>
@@ -2507,7 +2528,6 @@
         <w:rPr>
           <w:rFonts w:cstheme="majorHAnsi"/>
         </w:rPr>
-        <w:lastRenderedPageBreak/>
         <w:t>MANDATORY Deliverable D04: formal testing</w:t>
       </w:r>
     </w:p>
@@ -2620,7 +2640,6 @@
         <w:t>Produce a test suite for Requirements #6 and #7.</w:t>
       </w:r>
     </w:p>
-    <w:permStart w:id="2067018274" w:edGrp="everyone"/>
     <w:p>
       <w:pPr>
         <w:pStyle w:val="Gradercomments"/>
@@ -2651,7 +2670,6 @@
           </w:r>
         </w:sdtContent>
       </w:sdt>
-      <w:permEnd w:id="2067018274"/>
       <w:r>
         <w:rPr>
           <w:rFonts w:asciiTheme="majorHAnsi" w:hAnsiTheme="majorHAnsi" w:cstheme="majorHAnsi"/>
@@ -2687,7 +2705,6 @@
         <w:t>Produce a testing report.</w:t>
       </w:r>
     </w:p>
-    <w:permStart w:id="1400193727" w:edGrp="everyone"/>
     <w:p>
       <w:pPr>
         <w:pStyle w:val="Verdict"/>
@@ -2718,7 +2735,6 @@
           </w:r>
         </w:sdtContent>
       </w:sdt>
-      <w:permEnd w:id="1400193727"/>
       <w:r>
         <w:rPr>
           <w:rFonts w:asciiTheme="majorHAnsi" w:hAnsiTheme="majorHAnsi" w:cstheme="majorHAnsi"/>
@@ -2755,7 +2771,6 @@
         <w:rPr>
           <w:rFonts w:cstheme="majorHAnsi"/>
         </w:rPr>
-        <w:lastRenderedPageBreak/>
         <w:t>SUPPLEMENTARY Deliverable D01: introduction</w:t>
       </w:r>
     </w:p>
@@ -2898,7 +2913,6 @@
         <w:t>Produce an analysis report.</w:t>
       </w:r>
     </w:p>
-    <w:permStart w:id="1807382641" w:edGrp="everyone"/>
     <w:p>
       <w:pPr>
         <w:pStyle w:val="Verdict"/>
@@ -2941,7 +2955,6 @@
           </w:r>
         </w:sdtContent>
       </w:sdt>
-      <w:permEnd w:id="1807382641"/>
       <w:r>
         <w:rPr>
           <w:rFonts w:asciiTheme="majorHAnsi" w:hAnsiTheme="majorHAnsi" w:cstheme="majorHAnsi"/>
@@ -2963,7 +2976,6 @@
         <w:t>Produce a planning and progress report.</w:t>
       </w:r>
     </w:p>
-    <w:permStart w:id="1842218510" w:edGrp="everyone"/>
     <w:p>
       <w:pPr>
         <w:pStyle w:val="Verdict"/>
@@ -3006,7 +3018,6 @@
           </w:r>
         </w:sdtContent>
       </w:sdt>
-      <w:permEnd w:id="1842218510"/>
       <w:r>
         <w:rPr>
           <w:rFonts w:asciiTheme="majorHAnsi" w:hAnsiTheme="majorHAnsi" w:cstheme="majorHAnsi"/>
@@ -3074,7 +3085,6 @@
         <w:rPr>
           <w:rFonts w:cstheme="majorHAnsi"/>
         </w:rPr>
-        <w:lastRenderedPageBreak/>
         <w:t xml:space="preserve">SUPPLEMENTARY </w:t>
       </w:r>
       <w:r>
@@ -3199,7 +3209,6 @@
         <w:t xml:space="preserve"> with further information.</w:t>
       </w:r>
     </w:p>
-    <w:permStart w:id="526406104" w:edGrp="everyone"/>
     <w:p>
       <w:pPr>
         <w:pStyle w:val="Gradercomments"/>
@@ -3229,11 +3238,24 @@
               <w:rFonts w:asciiTheme="majorHAnsi" w:hAnsiTheme="majorHAnsi" w:cstheme="majorHAnsi"/>
               <w:lang w:val="en-US"/>
             </w:rPr>
-            <w:t xml:space="preserve">    </w:t>
+            <w:t xml:space="preserve"> </w:t>
+          </w:r>
+          <w:r>
+            <w:rPr>
+              <w:rFonts w:asciiTheme="majorHAnsi" w:hAnsiTheme="majorHAnsi" w:cstheme="majorHAnsi"/>
+              <w:lang w:val="en-US"/>
+            </w:rPr>
+            <w:t>x</w:t>
+          </w:r>
+          <w:r>
+            <w:rPr>
+              <w:rFonts w:asciiTheme="majorHAnsi" w:hAnsiTheme="majorHAnsi" w:cstheme="majorHAnsi"/>
+              <w:lang w:val="en-US"/>
+            </w:rPr>
+            <w:t xml:space="preserve">  </w:t>
           </w:r>
         </w:sdtContent>
       </w:sdt>
-      <w:permEnd w:id="526406104"/>
       <w:r>
         <w:rPr>
           <w:rFonts w:asciiTheme="majorHAnsi" w:hAnsiTheme="majorHAnsi" w:cstheme="majorHAnsi"/>
@@ -3358,7 +3380,6 @@
       </w:r>
     </w:p>
     <w:bookmarkStart w:id="0" w:name="_Hlk157678445"/>
-    <w:permStart w:id="693004726" w:edGrp="everyone"/>
     <w:p>
       <w:pPr>
         <w:pStyle w:val="Verdict"/>
@@ -3385,11 +3406,22 @@
             <w:rPr>
               <w:rFonts w:asciiTheme="majorHAnsi" w:hAnsiTheme="majorHAnsi" w:cstheme="majorHAnsi"/>
             </w:rPr>
-            <w:t xml:space="preserve">    </w:t>
+            <w:t xml:space="preserve"> </w:t>
+          </w:r>
+          <w:r>
+            <w:rPr>
+              <w:rFonts w:asciiTheme="majorHAnsi" w:hAnsiTheme="majorHAnsi" w:cstheme="majorHAnsi"/>
+            </w:rPr>
+            <w:t>x</w:t>
+          </w:r>
+          <w:r>
+            <w:rPr>
+              <w:rFonts w:asciiTheme="majorHAnsi" w:hAnsiTheme="majorHAnsi" w:cstheme="majorHAnsi"/>
+            </w:rPr>
+            <w:t xml:space="preserve">  </w:t>
           </w:r>
         </w:sdtContent>
       </w:sdt>
-      <w:permEnd w:id="693004726"/>
       <w:r>
         <w:rPr>
           <w:rFonts w:asciiTheme="majorHAnsi" w:hAnsiTheme="majorHAnsi" w:cstheme="majorHAnsi"/>
@@ -3413,7 +3445,6 @@
       </w:r>
     </w:p>
     <w:bookmarkStart w:id="1" w:name="_Hlk157678452"/>
-    <w:permStart w:id="1863730456" w:edGrp="everyone"/>
     <w:p>
       <w:pPr>
         <w:pStyle w:val="Verdict"/>
@@ -3444,7 +3475,6 @@
           </w:r>
         </w:sdtContent>
       </w:sdt>
-      <w:permEnd w:id="1863730456"/>
       <w:r>
         <w:rPr>
           <w:rFonts w:asciiTheme="majorHAnsi" w:hAnsiTheme="majorHAnsi" w:cstheme="majorHAnsi"/>
@@ -3468,7 +3498,6 @@
       </w:r>
     </w:p>
     <w:bookmarkStart w:id="2" w:name="_Hlk157678459"/>
-    <w:permStart w:id="2131064512" w:edGrp="everyone"/>
     <w:p>
       <w:pPr>
         <w:pStyle w:val="Gradercomments"/>
@@ -3502,7 +3531,6 @@
           </w:r>
         </w:sdtContent>
       </w:sdt>
-      <w:permEnd w:id="2131064512"/>
       <w:r>
         <w:rPr>
           <w:rFonts w:asciiTheme="majorHAnsi" w:hAnsiTheme="majorHAnsi" w:cstheme="majorHAnsi"/>
@@ -3533,7 +3561,6 @@
         <w:rPr>
           <w:rFonts w:cstheme="majorHAnsi"/>
         </w:rPr>
-        <w:lastRenderedPageBreak/>
         <w:t>SUPPLEMENTARY Deliverable D03: implementing features</w:t>
       </w:r>
     </w:p>
@@ -3627,7 +3654,6 @@
       </w:r>
     </w:p>
     <w:bookmarkStart w:id="3" w:name="_Hlk157678472"/>
-    <w:permStart w:id="1477978676" w:edGrp="everyone"/>
     <w:p>
       <w:pPr>
         <w:pStyle w:val="Gradercomments"/>
@@ -3657,7 +3683,6 @@
           </w:r>
         </w:sdtContent>
       </w:sdt>
-      <w:permEnd w:id="1477978676"/>
       <w:r>
         <w:rPr>
           <w:rFonts w:asciiTheme="majorHAnsi" w:hAnsiTheme="majorHAnsi" w:cstheme="majorHAnsi"/>
@@ -3709,7 +3734,6 @@
       </w:r>
     </w:p>
     <w:bookmarkStart w:id="4" w:name="_Hlk157678481"/>
-    <w:permStart w:id="2097499721" w:edGrp="everyone"/>
     <w:p>
       <w:pPr>
         <w:pStyle w:val="Verdict"/>
@@ -3739,7 +3763,6 @@
           </w:r>
         </w:sdtContent>
       </w:sdt>
-      <w:permEnd w:id="2097499721"/>
       <w:r>
         <w:rPr>
           <w:rFonts w:asciiTheme="majorHAnsi" w:hAnsiTheme="majorHAnsi" w:cstheme="majorHAnsi"/>
@@ -3860,7 +3883,6 @@
         <w:t>).</w:t>
       </w:r>
     </w:p>
-    <w:permStart w:id="364605024" w:edGrp="everyone"/>
     <w:p>
       <w:pPr>
         <w:pStyle w:val="Verdict"/>
@@ -3891,7 +3913,6 @@
           </w:r>
         </w:sdtContent>
       </w:sdt>
-      <w:permEnd w:id="364605024"/>
       <w:r>
         <w:rPr>
           <w:rFonts w:asciiTheme="majorHAnsi" w:hAnsiTheme="majorHAnsi" w:cstheme="majorHAnsi"/>
@@ -3989,7 +4010,6 @@
         <w:t>Produce an analysis report.</w:t>
       </w:r>
     </w:p>
-    <w:permStart w:id="537741597" w:edGrp="everyone"/>
     <w:p>
       <w:pPr>
         <w:pStyle w:val="Verdict"/>
@@ -4020,7 +4040,6 @@
           </w:r>
         </w:sdtContent>
       </w:sdt>
-      <w:permEnd w:id="537741597"/>
       <w:r>
         <w:rPr>
           <w:rFonts w:asciiTheme="majorHAnsi" w:hAnsiTheme="majorHAnsi" w:cstheme="majorHAnsi"/>
@@ -4042,7 +4061,6 @@
         <w:t>Produce a planning and progress report.</w:t>
       </w:r>
     </w:p>
-    <w:permStart w:id="1749438498" w:edGrp="everyone"/>
     <w:p>
       <w:pPr>
         <w:pStyle w:val="Gradercomments"/>
@@ -4072,7 +4090,6 @@
           </w:r>
         </w:sdtContent>
       </w:sdt>
-      <w:permEnd w:id="1749438498"/>
       <w:r>
         <w:rPr>
           <w:rFonts w:asciiTheme="majorHAnsi" w:hAnsiTheme="majorHAnsi" w:cstheme="majorHAnsi"/>
@@ -4094,7 +4111,6 @@
         <w:t>Produce a lint report.</w:t>
       </w:r>
     </w:p>
-    <w:permStart w:id="192610573" w:edGrp="everyone"/>
     <w:p>
       <w:pPr>
         <w:pStyle w:val="Verdict"/>
@@ -4124,7 +4140,6 @@
           </w:r>
         </w:sdtContent>
       </w:sdt>
-      <w:permEnd w:id="192610573"/>
       <w:r>
         <w:rPr>
           <w:rFonts w:asciiTheme="majorHAnsi" w:hAnsiTheme="majorHAnsi" w:cstheme="majorHAnsi"/>
@@ -4147,7 +4162,6 @@
         <w:rPr>
           <w:rFonts w:cstheme="majorHAnsi"/>
         </w:rPr>
-        <w:lastRenderedPageBreak/>
         <w:t>SUPPLEMENTARY Deliverable D04: formal testing</w:t>
       </w:r>
     </w:p>
@@ -4287,7 +4301,6 @@
         <w:t>Produce an analysis report.</w:t>
       </w:r>
     </w:p>
-    <w:permStart w:id="2122716147" w:edGrp="everyone"/>
     <w:p>
       <w:pPr>
         <w:pStyle w:val="Verdict"/>
@@ -4317,7 +4330,6 @@
           </w:r>
         </w:sdtContent>
       </w:sdt>
-      <w:permEnd w:id="2122716147"/>
       <w:r>
         <w:rPr>
           <w:rFonts w:asciiTheme="majorHAnsi" w:hAnsiTheme="majorHAnsi" w:cstheme="majorHAnsi"/>
@@ -4339,7 +4351,6 @@
         <w:t>Produce a planning and progress report.</w:t>
       </w:r>
     </w:p>
-    <w:permStart w:id="90519835" w:edGrp="everyone"/>
     <w:p>
       <w:pPr>
         <w:pStyle w:val="Verdict"/>
@@ -4369,7 +4380,6 @@
           </w:r>
         </w:sdtContent>
       </w:sdt>
-      <w:permEnd w:id="90519835"/>
       <w:r>
         <w:rPr>
           <w:rFonts w:asciiTheme="majorHAnsi" w:hAnsiTheme="majorHAnsi" w:cstheme="majorHAnsi"/>
@@ -6324,7 +6334,7 @@
     <w:charset w:val="00"/>
     <w:family w:val="swiss"/>
     <w:pitch w:val="variable"/>
-    <w:sig w:usb0="E4002EFF" w:usb1="C000247B" w:usb2="00000009" w:usb3="00000000" w:csb0="000001FF" w:csb1="00000000"/>
+    <w:sig w:usb0="E4002EFF" w:usb1="C200247B" w:usb2="00000009" w:usb3="00000000" w:csb0="000001FF" w:csb1="00000000"/>
   </w:font>
   <w:font w:name="Cambria Math">
     <w:panose1 w:val="02040503050406030204"/>
@@ -6355,6 +6365,7 @@
     <w:rsidRoot w:val="00BC2E03"/>
     <w:rsid w:val="00116D81"/>
     <w:rsid w:val="00413FF2"/>
+    <w:rsid w:val="004E7C63"/>
     <w:rsid w:val="00BC2E03"/>
     <w:rsid w:val="00F2642E"/>
   </w:rsids>

</xml_diff>

<commit_message>
añadido planificacion individual student#3
</commit_message>
<xml_diff>
--- a/reports/student3/05 Requirements - Student #3.docx
+++ b/reports/student3/05 Requirements - Student #3.docx
@@ -89,6 +89,7 @@
               </w:rPr>
               <w:tab/>
             </w:r>
+            <w:permStart w:id="1634274690" w:edGrp="everyone"/>
             <w:sdt>
               <w:sdtPr>
                 <w:rPr>
@@ -118,6 +119,7 @@
                 </w:r>
               </w:sdtContent>
             </w:sdt>
+            <w:permEnd w:id="1634274690"/>
           </w:p>
         </w:tc>
       </w:tr>
@@ -159,6 +161,7 @@
               </w:rPr>
               <w:tab/>
             </w:r>
+            <w:permStart w:id="2105816050" w:edGrp="everyone"/>
             <w:sdt>
               <w:sdtPr>
                 <w:rPr>
@@ -184,10 +187,17 @@
                   <w:rPr>
                     <w:rFonts w:asciiTheme="majorHAnsi" w:hAnsiTheme="majorHAnsi" w:cstheme="majorHAnsi"/>
                   </w:rPr>
-                  <w:t>https://github.com/Ahydul/Acme-SF-D01</w:t>
+                  <w:t>https://github.com/Ahydul/Acme-SF-D0</w:t>
+                </w:r>
+                <w:r>
+                  <w:rPr>
+                    <w:rFonts w:asciiTheme="majorHAnsi" w:hAnsiTheme="majorHAnsi" w:cstheme="majorHAnsi"/>
+                  </w:rPr>
+                  <w:t>2</w:t>
                 </w:r>
               </w:sdtContent>
             </w:sdt>
+            <w:permEnd w:id="2105816050"/>
           </w:p>
         </w:tc>
       </w:tr>
@@ -246,6 +256,7 @@
               </w:rPr>
               <w:tab/>
             </w:r>
+            <w:permStart w:id="1970213017" w:edGrp="everyone"/>
             <w:sdt>
               <w:sdtPr>
                 <w:rPr>
@@ -276,6 +287,7 @@
               </w:sdtContent>
             </w:sdt>
           </w:p>
+          <w:permEnd w:id="1970213017"/>
           <w:p>
             <w:pPr>
               <w:pStyle w:val="Sinespaciado"/>
@@ -305,6 +317,7 @@
               </w:rPr>
               <w:tab/>
             </w:r>
+            <w:permStart w:id="792133665" w:edGrp="everyone"/>
             <w:sdt>
               <w:sdtPr>
                 <w:rPr>
@@ -342,6 +355,7 @@
                 </w:r>
               </w:sdtContent>
             </w:sdt>
+            <w:permEnd w:id="792133665"/>
           </w:p>
           <w:p>
             <w:pPr>
@@ -370,6 +384,7 @@
               </w:rPr>
               <w:tab/>
             </w:r>
+            <w:permStart w:id="2114720568" w:edGrp="everyone"/>
             <w:sdt>
               <w:sdtPr>
                 <w:rPr>
@@ -426,6 +441,7 @@
               </w:sdtContent>
             </w:sdt>
           </w:p>
+          <w:permEnd w:id="2114720568"/>
           <w:p>
             <w:pPr>
               <w:pStyle w:val="Sinespaciado"/>
@@ -453,6 +469,7 @@
               </w:rPr>
               <w:tab/>
             </w:r>
+            <w:permStart w:id="243165354" w:edGrp="everyone"/>
             <w:sdt>
               <w:sdtPr>
                 <w:rPr>
@@ -483,10 +500,17 @@
                   <w:rPr>
                     <w:rFonts w:asciiTheme="majorHAnsi" w:hAnsiTheme="majorHAnsi" w:cstheme="majorHAnsi"/>
                   </w:rPr>
+                  <w:t>, manager</w:t>
+                </w:r>
+                <w:r>
+                  <w:rPr>
+                    <w:rFonts w:asciiTheme="majorHAnsi" w:hAnsiTheme="majorHAnsi" w:cstheme="majorHAnsi"/>
+                  </w:rPr>
                   <w:t xml:space="preserve">  </w:t>
                 </w:r>
               </w:sdtContent>
             </w:sdt>
+            <w:permEnd w:id="243165354"/>
           </w:p>
         </w:tc>
       </w:tr>
@@ -534,6 +558,7 @@
               </w:rPr>
               <w:tab/>
             </w:r>
+            <w:permStart w:id="1144400633" w:edGrp="everyone"/>
             <w:sdt>
               <w:sdtPr>
                 <w:rPr>
@@ -577,7 +602,7 @@
                     <w:rFonts w:asciiTheme="majorHAnsi" w:hAnsiTheme="majorHAnsi" w:cstheme="majorHAnsi"/>
                     <w:u w:val="single"/>
                   </w:rPr>
-                  <w:t>febrero</w:t>
+                  <w:t>marzo</w:t>
                 </w:r>
                 <w:proofErr w:type="spellEnd"/>
                 <w:r>
@@ -592,7 +617,7 @@
                     <w:rFonts w:asciiTheme="majorHAnsi" w:hAnsiTheme="majorHAnsi" w:cstheme="majorHAnsi"/>
                     <w:u w:val="single"/>
                   </w:rPr>
-                  <w:t>15</w:t>
+                  <w:t>8</w:t>
                 </w:r>
                 <w:r>
                   <w:rPr>
@@ -617,6 +642,7 @@
                 </w:r>
               </w:sdtContent>
             </w:sdt>
+            <w:permEnd w:id="1144400633"/>
           </w:p>
         </w:tc>
       </w:tr>
@@ -633,6 +659,7 @@
         <w:rPr>
           <w:rFonts w:cstheme="majorHAnsi"/>
         </w:rPr>
+        <w:lastRenderedPageBreak/>
         <w:t>MANDATORY Deliverable D01: introduction</w:t>
       </w:r>
     </w:p>
@@ -838,6 +865,7 @@
         <w:t>” denotes your name/s.</w:t>
       </w:r>
     </w:p>
+    <w:permStart w:id="692261215" w:edGrp="everyone"/>
     <w:p>
       <w:pPr>
         <w:pStyle w:val="Verdict"/>
@@ -884,7 +912,14 @@
         <w:rPr>
           <w:rFonts w:asciiTheme="majorHAnsi" w:hAnsiTheme="majorHAnsi" w:cstheme="majorHAnsi"/>
         </w:rPr>
-        <w:t xml:space="preserve">    </w:t>
+        <w:t xml:space="preserve"> </w:t>
+      </w:r>
+      <w:permEnd w:id="692261215"/>
+      <w:r>
+        <w:rPr>
+          <w:rFonts w:asciiTheme="majorHAnsi" w:hAnsiTheme="majorHAnsi" w:cstheme="majorHAnsi"/>
+        </w:rPr>
+        <w:t xml:space="preserve">   </w:t>
       </w:r>
     </w:p>
     <w:p>
@@ -1036,6 +1071,7 @@
         <w:rPr>
           <w:rFonts w:cstheme="majorHAnsi"/>
         </w:rPr>
+        <w:lastRenderedPageBreak/>
         <w:t xml:space="preserve">MANDATORY </w:t>
       </w:r>
       <w:r>
@@ -1202,6 +1238,7 @@
         <w:t>.</w:t>
       </w:r>
     </w:p>
+    <w:permStart w:id="522987362" w:edGrp="everyone"/>
     <w:p>
       <w:pPr>
         <w:pStyle w:val="Gradercomments"/>
@@ -1244,6 +1281,7 @@
           </w:r>
         </w:sdtContent>
       </w:sdt>
+      <w:permEnd w:id="522987362"/>
       <w:r>
         <w:rPr>
           <w:rFonts w:asciiTheme="majorHAnsi" w:hAnsiTheme="majorHAnsi" w:cstheme="majorHAnsi"/>
@@ -1391,6 +1429,7 @@
         <w:t xml:space="preserve"> with further information.</w:t>
       </w:r>
     </w:p>
+    <w:permStart w:id="525142647" w:edGrp="everyone"/>
     <w:p>
       <w:pPr>
         <w:pStyle w:val="Verdict"/>
@@ -1433,6 +1472,7 @@
           </w:r>
         </w:sdtContent>
       </w:sdt>
+      <w:permEnd w:id="525142647"/>
       <w:r>
         <w:rPr>
           <w:rFonts w:asciiTheme="majorHAnsi" w:hAnsiTheme="majorHAnsi" w:cstheme="majorHAnsi"/>
@@ -1552,6 +1592,7 @@
         <w:t>.</w:t>
       </w:r>
     </w:p>
+    <w:permStart w:id="1023675477" w:edGrp="everyone"/>
     <w:p>
       <w:pPr>
         <w:pStyle w:val="Verdict"/>
@@ -1593,6 +1634,7 @@
           </w:r>
         </w:sdtContent>
       </w:sdt>
+      <w:permEnd w:id="1023675477"/>
       <w:r>
         <w:rPr>
           <w:rFonts w:asciiTheme="majorHAnsi" w:hAnsiTheme="majorHAnsi" w:cstheme="majorHAnsi"/>
@@ -1730,6 +1772,7 @@
         <w:t xml:space="preserve">”. </w:t>
       </w:r>
     </w:p>
+    <w:permStart w:id="667842675" w:edGrp="everyone"/>
     <w:p>
       <w:pPr>
         <w:pStyle w:val="Verdict"/>
@@ -1772,6 +1815,7 @@
           </w:r>
         </w:sdtContent>
       </w:sdt>
+      <w:permEnd w:id="667842675"/>
     </w:p>
     <w:p>
       <w:pPr>
@@ -1821,6 +1865,7 @@
         <w:rPr>
           <w:rFonts w:cstheme="majorHAnsi"/>
         </w:rPr>
+        <w:lastRenderedPageBreak/>
         <w:t>MANDATORY Deliverable D03: implementing features</w:t>
       </w:r>
     </w:p>
@@ -2048,6 +2093,7 @@
         <w:t>.</w:t>
       </w:r>
     </w:p>
+    <w:permStart w:id="1566718054" w:edGrp="everyone"/>
     <w:p>
       <w:pPr>
         <w:pStyle w:val="Verdict"/>
@@ -2078,6 +2124,7 @@
           </w:r>
         </w:sdtContent>
       </w:sdt>
+      <w:permEnd w:id="1566718054"/>
       <w:r>
         <w:rPr>
           <w:rFonts w:asciiTheme="majorHAnsi" w:hAnsiTheme="majorHAnsi" w:cstheme="majorHAnsi"/>
@@ -2281,6 +2328,7 @@
         <w:t xml:space="preserve"> as long as it is not published.</w:t>
       </w:r>
     </w:p>
+    <w:permStart w:id="1178087718" w:edGrp="everyone"/>
     <w:p>
       <w:pPr>
         <w:pStyle w:val="Verdict"/>
@@ -2311,6 +2359,7 @@
           </w:r>
         </w:sdtContent>
       </w:sdt>
+      <w:permEnd w:id="1178087718"/>
       <w:r>
         <w:rPr>
           <w:rFonts w:asciiTheme="majorHAnsi" w:hAnsiTheme="majorHAnsi" w:cstheme="majorHAnsi"/>
@@ -2388,6 +2437,7 @@
         <w:t>dashboards.</w:t>
       </w:r>
     </w:p>
+    <w:permStart w:id="313598511" w:edGrp="everyone"/>
     <w:p>
       <w:pPr>
         <w:pStyle w:val="Gradercomments"/>
@@ -2421,6 +2471,7 @@
           </w:r>
         </w:sdtContent>
       </w:sdt>
+      <w:permEnd w:id="313598511"/>
       <w:r>
         <w:rPr>
           <w:rFonts w:asciiTheme="majorHAnsi" w:hAnsiTheme="majorHAnsi" w:cstheme="majorHAnsi"/>
@@ -2528,6 +2579,7 @@
         <w:rPr>
           <w:rFonts w:cstheme="majorHAnsi"/>
         </w:rPr>
+        <w:lastRenderedPageBreak/>
         <w:t>MANDATORY Deliverable D04: formal testing</w:t>
       </w:r>
     </w:p>
@@ -2640,6 +2692,7 @@
         <w:t>Produce a test suite for Requirements #6 and #7.</w:t>
       </w:r>
     </w:p>
+    <w:permStart w:id="2067018274" w:edGrp="everyone"/>
     <w:p>
       <w:pPr>
         <w:pStyle w:val="Gradercomments"/>
@@ -2670,6 +2723,7 @@
           </w:r>
         </w:sdtContent>
       </w:sdt>
+      <w:permEnd w:id="2067018274"/>
       <w:r>
         <w:rPr>
           <w:rFonts w:asciiTheme="majorHAnsi" w:hAnsiTheme="majorHAnsi" w:cstheme="majorHAnsi"/>
@@ -2705,6 +2759,7 @@
         <w:t>Produce a testing report.</w:t>
       </w:r>
     </w:p>
+    <w:permStart w:id="1400193727" w:edGrp="everyone"/>
     <w:p>
       <w:pPr>
         <w:pStyle w:val="Verdict"/>
@@ -2735,6 +2790,7 @@
           </w:r>
         </w:sdtContent>
       </w:sdt>
+      <w:permEnd w:id="1400193727"/>
       <w:r>
         <w:rPr>
           <w:rFonts w:asciiTheme="majorHAnsi" w:hAnsiTheme="majorHAnsi" w:cstheme="majorHAnsi"/>
@@ -2771,6 +2827,7 @@
         <w:rPr>
           <w:rFonts w:cstheme="majorHAnsi"/>
         </w:rPr>
+        <w:lastRenderedPageBreak/>
         <w:t>SUPPLEMENTARY Deliverable D01: introduction</w:t>
       </w:r>
     </w:p>
@@ -2913,6 +2970,7 @@
         <w:t>Produce an analysis report.</w:t>
       </w:r>
     </w:p>
+    <w:permStart w:id="1807382641" w:edGrp="everyone"/>
     <w:p>
       <w:pPr>
         <w:pStyle w:val="Verdict"/>
@@ -2955,6 +3013,7 @@
           </w:r>
         </w:sdtContent>
       </w:sdt>
+      <w:permEnd w:id="1807382641"/>
       <w:r>
         <w:rPr>
           <w:rFonts w:asciiTheme="majorHAnsi" w:hAnsiTheme="majorHAnsi" w:cstheme="majorHAnsi"/>
@@ -2976,6 +3035,7 @@
         <w:t>Produce a planning and progress report.</w:t>
       </w:r>
     </w:p>
+    <w:permStart w:id="1842218510" w:edGrp="everyone"/>
     <w:p>
       <w:pPr>
         <w:pStyle w:val="Verdict"/>
@@ -3018,6 +3078,7 @@
           </w:r>
         </w:sdtContent>
       </w:sdt>
+      <w:permEnd w:id="1842218510"/>
       <w:r>
         <w:rPr>
           <w:rFonts w:asciiTheme="majorHAnsi" w:hAnsiTheme="majorHAnsi" w:cstheme="majorHAnsi"/>
@@ -3085,6 +3146,7 @@
         <w:rPr>
           <w:rFonts w:cstheme="majorHAnsi"/>
         </w:rPr>
+        <w:lastRenderedPageBreak/>
         <w:t xml:space="preserve">SUPPLEMENTARY </w:t>
       </w:r>
       <w:r>
@@ -3209,6 +3271,7 @@
         <w:t xml:space="preserve"> with further information.</w:t>
       </w:r>
     </w:p>
+    <w:permStart w:id="526406104" w:edGrp="everyone"/>
     <w:p>
       <w:pPr>
         <w:pStyle w:val="Gradercomments"/>
@@ -3256,6 +3319,7 @@
           </w:r>
         </w:sdtContent>
       </w:sdt>
+      <w:permEnd w:id="526406104"/>
       <w:r>
         <w:rPr>
           <w:rFonts w:asciiTheme="majorHAnsi" w:hAnsiTheme="majorHAnsi" w:cstheme="majorHAnsi"/>
@@ -3380,6 +3444,7 @@
       </w:r>
     </w:p>
     <w:bookmarkStart w:id="0" w:name="_Hlk157678445"/>
+    <w:permStart w:id="693004726" w:edGrp="everyone"/>
     <w:p>
       <w:pPr>
         <w:pStyle w:val="Verdict"/>
@@ -3422,6 +3487,7 @@
           </w:r>
         </w:sdtContent>
       </w:sdt>
+      <w:permEnd w:id="693004726"/>
       <w:r>
         <w:rPr>
           <w:rFonts w:asciiTheme="majorHAnsi" w:hAnsiTheme="majorHAnsi" w:cstheme="majorHAnsi"/>
@@ -3445,6 +3511,7 @@
       </w:r>
     </w:p>
     <w:bookmarkStart w:id="1" w:name="_Hlk157678452"/>
+    <w:permStart w:id="1863730456" w:edGrp="everyone"/>
     <w:p>
       <w:pPr>
         <w:pStyle w:val="Verdict"/>
@@ -3471,10 +3538,23 @@
             <w:rPr>
               <w:rFonts w:asciiTheme="majorHAnsi" w:hAnsiTheme="majorHAnsi" w:cstheme="majorHAnsi"/>
             </w:rPr>
-            <w:t xml:space="preserve">    </w:t>
+            <w:t xml:space="preserve"> </w:t>
+          </w:r>
+          <w:r>
+            <w:rPr>
+              <w:rFonts w:asciiTheme="majorHAnsi" w:hAnsiTheme="majorHAnsi" w:cstheme="majorHAnsi"/>
+            </w:rPr>
+            <w:t>x</w:t>
+          </w:r>
+          <w:r>
+            <w:rPr>
+              <w:rFonts w:asciiTheme="majorHAnsi" w:hAnsiTheme="majorHAnsi" w:cstheme="majorHAnsi"/>
+            </w:rPr>
+            <w:t xml:space="preserve">  </w:t>
           </w:r>
         </w:sdtContent>
       </w:sdt>
+      <w:permEnd w:id="1863730456"/>
       <w:r>
         <w:rPr>
           <w:rFonts w:asciiTheme="majorHAnsi" w:hAnsiTheme="majorHAnsi" w:cstheme="majorHAnsi"/>
@@ -3498,6 +3578,7 @@
       </w:r>
     </w:p>
     <w:bookmarkStart w:id="2" w:name="_Hlk157678459"/>
+    <w:permStart w:id="2131064512" w:edGrp="everyone"/>
     <w:p>
       <w:pPr>
         <w:pStyle w:val="Gradercomments"/>
@@ -3527,10 +3608,25 @@
               <w:rFonts w:asciiTheme="majorHAnsi" w:hAnsiTheme="majorHAnsi" w:cstheme="majorHAnsi"/>
               <w:lang w:val="en-US"/>
             </w:rPr>
-            <w:t xml:space="preserve">    </w:t>
+            <w:t xml:space="preserve"> </w:t>
+          </w:r>
+          <w:r>
+            <w:rPr>
+              <w:rFonts w:asciiTheme="majorHAnsi" w:hAnsiTheme="majorHAnsi" w:cstheme="majorHAnsi"/>
+              <w:lang w:val="en-US"/>
+            </w:rPr>
+            <w:t>x</w:t>
+          </w:r>
+          <w:r>
+            <w:rPr>
+              <w:rFonts w:asciiTheme="majorHAnsi" w:hAnsiTheme="majorHAnsi" w:cstheme="majorHAnsi"/>
+              <w:lang w:val="en-US"/>
+            </w:rPr>
+            <w:t xml:space="preserve">  </w:t>
           </w:r>
         </w:sdtContent>
       </w:sdt>
+      <w:permEnd w:id="2131064512"/>
       <w:r>
         <w:rPr>
           <w:rFonts w:asciiTheme="majorHAnsi" w:hAnsiTheme="majorHAnsi" w:cstheme="majorHAnsi"/>
@@ -3561,6 +3657,7 @@
         <w:rPr>
           <w:rFonts w:cstheme="majorHAnsi"/>
         </w:rPr>
+        <w:lastRenderedPageBreak/>
         <w:t>SUPPLEMENTARY Deliverable D03: implementing features</w:t>
       </w:r>
     </w:p>
@@ -3654,6 +3751,7 @@
       </w:r>
     </w:p>
     <w:bookmarkStart w:id="3" w:name="_Hlk157678472"/>
+    <w:permStart w:id="1477978676" w:edGrp="everyone"/>
     <w:p>
       <w:pPr>
         <w:pStyle w:val="Gradercomments"/>
@@ -3683,6 +3781,7 @@
           </w:r>
         </w:sdtContent>
       </w:sdt>
+      <w:permEnd w:id="1477978676"/>
       <w:r>
         <w:rPr>
           <w:rFonts w:asciiTheme="majorHAnsi" w:hAnsiTheme="majorHAnsi" w:cstheme="majorHAnsi"/>
@@ -3734,6 +3833,7 @@
       </w:r>
     </w:p>
     <w:bookmarkStart w:id="4" w:name="_Hlk157678481"/>
+    <w:permStart w:id="2097499721" w:edGrp="everyone"/>
     <w:p>
       <w:pPr>
         <w:pStyle w:val="Verdict"/>
@@ -3763,6 +3863,7 @@
           </w:r>
         </w:sdtContent>
       </w:sdt>
+      <w:permEnd w:id="2097499721"/>
       <w:r>
         <w:rPr>
           <w:rFonts w:asciiTheme="majorHAnsi" w:hAnsiTheme="majorHAnsi" w:cstheme="majorHAnsi"/>
@@ -3883,6 +3984,7 @@
         <w:t>).</w:t>
       </w:r>
     </w:p>
+    <w:permStart w:id="364605024" w:edGrp="everyone"/>
     <w:p>
       <w:pPr>
         <w:pStyle w:val="Verdict"/>
@@ -3913,6 +4015,7 @@
           </w:r>
         </w:sdtContent>
       </w:sdt>
+      <w:permEnd w:id="364605024"/>
       <w:r>
         <w:rPr>
           <w:rFonts w:asciiTheme="majorHAnsi" w:hAnsiTheme="majorHAnsi" w:cstheme="majorHAnsi"/>
@@ -4010,6 +4113,7 @@
         <w:t>Produce an analysis report.</w:t>
       </w:r>
     </w:p>
+    <w:permStart w:id="537741597" w:edGrp="everyone"/>
     <w:p>
       <w:pPr>
         <w:pStyle w:val="Verdict"/>
@@ -4040,6 +4144,7 @@
           </w:r>
         </w:sdtContent>
       </w:sdt>
+      <w:permEnd w:id="537741597"/>
       <w:r>
         <w:rPr>
           <w:rFonts w:asciiTheme="majorHAnsi" w:hAnsiTheme="majorHAnsi" w:cstheme="majorHAnsi"/>
@@ -4061,6 +4166,7 @@
         <w:t>Produce a planning and progress report.</w:t>
       </w:r>
     </w:p>
+    <w:permStart w:id="1749438498" w:edGrp="everyone"/>
     <w:p>
       <w:pPr>
         <w:pStyle w:val="Gradercomments"/>
@@ -4090,6 +4196,7 @@
           </w:r>
         </w:sdtContent>
       </w:sdt>
+      <w:permEnd w:id="1749438498"/>
       <w:r>
         <w:rPr>
           <w:rFonts w:asciiTheme="majorHAnsi" w:hAnsiTheme="majorHAnsi" w:cstheme="majorHAnsi"/>
@@ -4111,6 +4218,7 @@
         <w:t>Produce a lint report.</w:t>
       </w:r>
     </w:p>
+    <w:permStart w:id="192610573" w:edGrp="everyone"/>
     <w:p>
       <w:pPr>
         <w:pStyle w:val="Verdict"/>
@@ -4140,6 +4248,7 @@
           </w:r>
         </w:sdtContent>
       </w:sdt>
+      <w:permEnd w:id="192610573"/>
       <w:r>
         <w:rPr>
           <w:rFonts w:asciiTheme="majorHAnsi" w:hAnsiTheme="majorHAnsi" w:cstheme="majorHAnsi"/>
@@ -4162,6 +4271,7 @@
         <w:rPr>
           <w:rFonts w:cstheme="majorHAnsi"/>
         </w:rPr>
+        <w:lastRenderedPageBreak/>
         <w:t>SUPPLEMENTARY Deliverable D04: formal testing</w:t>
       </w:r>
     </w:p>
@@ -4301,6 +4411,7 @@
         <w:t>Produce an analysis report.</w:t>
       </w:r>
     </w:p>
+    <w:permStart w:id="2122716147" w:edGrp="everyone"/>
     <w:p>
       <w:pPr>
         <w:pStyle w:val="Verdict"/>
@@ -4330,6 +4441,7 @@
           </w:r>
         </w:sdtContent>
       </w:sdt>
+      <w:permEnd w:id="2122716147"/>
       <w:r>
         <w:rPr>
           <w:rFonts w:asciiTheme="majorHAnsi" w:hAnsiTheme="majorHAnsi" w:cstheme="majorHAnsi"/>
@@ -4351,6 +4463,7 @@
         <w:t>Produce a planning and progress report.</w:t>
       </w:r>
     </w:p>
+    <w:permStart w:id="90519835" w:edGrp="everyone"/>
     <w:p>
       <w:pPr>
         <w:pStyle w:val="Verdict"/>
@@ -4380,6 +4493,7 @@
           </w:r>
         </w:sdtContent>
       </w:sdt>
+      <w:permEnd w:id="90519835"/>
       <w:r>
         <w:rPr>
           <w:rFonts w:asciiTheme="majorHAnsi" w:hAnsiTheme="majorHAnsi" w:cstheme="majorHAnsi"/>
@@ -6365,8 +6479,8 @@
     <w:rsidRoot w:val="00BC2E03"/>
     <w:rsid w:val="00116D81"/>
     <w:rsid w:val="00413FF2"/>
-    <w:rsid w:val="004E7C63"/>
     <w:rsid w:val="00BC2E03"/>
+    <w:rsid w:val="00CB3C47"/>
     <w:rsid w:val="00F2642E"/>
   </w:rsids>
   <m:mathPr>

</xml_diff>